<commit_message>
Final Update, Midterm Submitted
</commit_message>
<xml_diff>
--- a/FinanceData/Monthly Return Sample Calculation.docx
+++ b/FinanceData/Monthly Return Sample Calculation.docx
@@ -231,7 +231,7 @@
           <v:shape id="_x0000_i1025" type="#_x0000_t75" style="width:286pt;height:34pt" o:ole="">
             <v:imagedata r:id="rId7" o:title=""/>
           </v:shape>
-          <o:OLEObject Type="Embed" ProgID="Equation.DSMT4" ShapeID="_x0000_i1025" DrawAspect="Content" ObjectID="_1696730423" r:id="rId8"/>
+          <o:OLEObject Type="Embed" ProgID="Equation.DSMT4" ShapeID="_x0000_i1025" DrawAspect="Content" ObjectID="_1696852212" r:id="rId8"/>
         </w:object>
       </w:r>
       <w:r>
@@ -239,6 +239,7 @@
       </w:r>
     </w:p>
     <w:p/>
+    <w:p/>
     <w:p>
       <w:pPr>
         <w:rPr>
@@ -250,31 +251,22 @@
       </w:pPr>
       <w:r>
         <w:rPr>
-          <w:b/>
-          <w:bCs/>
-          <w:sz w:val="40"/>
-          <w:szCs w:val="40"/>
-        </w:rPr>
-        <w:t xml:space="preserve">2) </w:t>
-      </w:r>
-      <w:r>
-        <w:rPr>
           <w:rFonts w:hint="eastAsia"/>
           <w:b/>
           <w:bCs/>
           <w:sz w:val="40"/>
           <w:szCs w:val="40"/>
         </w:rPr>
-        <w:t>No</w:t>
-      </w:r>
-      <w:r>
-        <w:rPr>
-          <w:b/>
-          <w:bCs/>
-          <w:sz w:val="40"/>
-          <w:szCs w:val="40"/>
-        </w:rPr>
-        <w:t xml:space="preserve">w Let’s calculate Dec 2012 </w:t>
+        <w:t>T</w:t>
+      </w:r>
+      <w:r>
+        <w:rPr>
+          <w:b/>
+          <w:bCs/>
+          <w:sz w:val="40"/>
+          <w:szCs w:val="40"/>
+        </w:rPr>
+        <w:t xml:space="preserve">ry 2011 Nov monthly return for </w:t>
       </w:r>
       <w:proofErr w:type="spellStart"/>
       <w:r>
@@ -284,39 +276,119 @@
           <w:sz w:val="40"/>
           <w:szCs w:val="40"/>
         </w:rPr>
-        <w:t>ABX.To</w:t>
+        <w:t>ABXIndia</w:t>
       </w:r>
       <w:proofErr w:type="spellEnd"/>
     </w:p>
     <w:p>
       <w:pPr>
         <w:rPr>
-          <w:color w:val="FF0000"/>
+          <w:b/>
+          <w:bCs/>
+          <w:sz w:val="40"/>
+          <w:szCs w:val="40"/>
         </w:rPr>
       </w:pPr>
       <w:r>
         <w:rPr>
-          <w:color w:val="FF0000"/>
-        </w:rPr>
-        <w:t xml:space="preserve">There is no dividend </w:t>
-      </w:r>
-      <w:r>
-        <w:rPr>
-          <w:color w:val="FF0000"/>
-        </w:rPr>
-        <w:t>in Dec 2012</w:t>
-      </w:r>
-    </w:p>
-    <w:p>
-      <w:r>
-        <w:rPr>
           <w:position w:val="-30"/>
         </w:rPr>
-        <w:object w:dxaOrig="5860" w:dyaOrig="680" w14:anchorId="5858F644">
-          <v:shape id="_x0000_i1026" type="#_x0000_t75" style="width:293pt;height:34pt" o:ole="">
+        <w:object w:dxaOrig="5360" w:dyaOrig="680" w14:anchorId="6539794C">
+          <v:shape id="_x0000_i1026" type="#_x0000_t75" style="width:268pt;height:34pt" o:ole="">
             <v:imagedata r:id="rId9" o:title=""/>
           </v:shape>
-          <o:OLEObject Type="Embed" ProgID="Equation.DSMT4" ShapeID="_x0000_i1026" DrawAspect="Content" ObjectID="_1696730424" r:id="rId10"/>
+          <o:OLEObject Type="Embed" ProgID="Equation.DSMT4" ShapeID="_x0000_i1026" DrawAspect="Content" ObjectID="_1696852213" r:id="rId10"/>
+        </w:object>
+      </w:r>
+    </w:p>
+    <w:p>
+      <w:pPr>
+        <w:rPr>
+          <w:b/>
+          <w:bCs/>
+          <w:sz w:val="40"/>
+          <w:szCs w:val="40"/>
+        </w:rPr>
+      </w:pPr>
+    </w:p>
+    <w:p>
+      <w:pPr>
+        <w:rPr>
+          <w:b/>
+          <w:bCs/>
+          <w:sz w:val="40"/>
+          <w:szCs w:val="40"/>
+        </w:rPr>
+      </w:pPr>
+      <w:r>
+        <w:rPr>
+          <w:b/>
+          <w:bCs/>
+          <w:sz w:val="40"/>
+          <w:szCs w:val="40"/>
+        </w:rPr>
+        <w:t xml:space="preserve">2) </w:t>
+      </w:r>
+      <w:r>
+        <w:rPr>
+          <w:rFonts w:hint="eastAsia"/>
+          <w:b/>
+          <w:bCs/>
+          <w:sz w:val="40"/>
+          <w:szCs w:val="40"/>
+        </w:rPr>
+        <w:t>No</w:t>
+      </w:r>
+      <w:r>
+        <w:rPr>
+          <w:b/>
+          <w:bCs/>
+          <w:sz w:val="40"/>
+          <w:szCs w:val="40"/>
+        </w:rPr>
+        <w:t xml:space="preserve">w Let’s calculate Dec 2012 </w:t>
+      </w:r>
+      <w:proofErr w:type="spellStart"/>
+      <w:r>
+        <w:rPr>
+          <w:b/>
+          <w:bCs/>
+          <w:sz w:val="40"/>
+          <w:szCs w:val="40"/>
+        </w:rPr>
+        <w:t>ABX.To</w:t>
+      </w:r>
+      <w:proofErr w:type="spellEnd"/>
+    </w:p>
+    <w:p>
+      <w:pPr>
+        <w:rPr>
+          <w:color w:val="FF0000"/>
+        </w:rPr>
+      </w:pPr>
+      <w:r>
+        <w:rPr>
+          <w:color w:val="FF0000"/>
+        </w:rPr>
+        <w:t xml:space="preserve">There is no dividend </w:t>
+      </w:r>
+      <w:r>
+        <w:rPr>
+          <w:color w:val="FF0000"/>
+        </w:rPr>
+        <w:t>in Dec 2012</w:t>
+      </w:r>
+    </w:p>
+    <w:p>
+      <w:r>
+        <w:rPr>
+          <w:position w:val="-30"/>
+        </w:rPr>
+        <w:object w:dxaOrig="5860" w:dyaOrig="680" w14:anchorId="5858F644">
+          <v:shape id="_x0000_i1027" type="#_x0000_t75" style="width:293pt;height:34pt" o:ole="">
+            <v:imagedata r:id="rId11" o:title=""/>
+          </v:shape>
+          <o:OLEObject Type="Embed" ProgID="Equation.DSMT4" ShapeID="_x0000_i1027" DrawAspect="Content" ObjectID="_1696852214" r:id="rId12"/>
         </w:object>
       </w:r>
     </w:p>
@@ -341,7 +413,7 @@
                     <pic:cNvPicPr/>
                   </pic:nvPicPr>
                   <pic:blipFill>
-                    <a:blip r:embed="rId11"/>
+                    <a:blip r:embed="rId13"/>
                     <a:stretch>
                       <a:fillRect/>
                     </a:stretch>
@@ -364,7 +436,7 @@
     </w:p>
     <w:p/>
     <w:p>
-      <w:hyperlink r:id="rId12" w:history="1">
+      <w:hyperlink r:id="rId14" w:history="1">
         <w:r>
           <w:rPr>
             <w:rStyle w:val="Hyperlink"/>
@@ -374,6 +446,150 @@
       </w:hyperlink>
     </w:p>
     <w:p/>
+    <w:p/>
+    <w:p/>
+    <w:p/>
+    <w:p>
+      <w:pPr>
+        <w:rPr>
+          <w:b/>
+          <w:bCs/>
+          <w:sz w:val="40"/>
+          <w:szCs w:val="40"/>
+        </w:rPr>
+      </w:pPr>
+      <w:r>
+        <w:rPr>
+          <w:b/>
+          <w:bCs/>
+          <w:sz w:val="40"/>
+          <w:szCs w:val="40"/>
+        </w:rPr>
+        <w:t>3) Calculate Jan 2003 KEP monthly return</w:t>
+      </w:r>
+    </w:p>
+    <w:p>
+      <w:r>
+        <w:t>There is no dividend in Jan 2003, the previous dividend was in Dec 26,2002, and the next dividend was in Dec 26, 2003 (a year later)</w:t>
+      </w:r>
+    </w:p>
+    <w:p/>
+    <w:p>
+      <w:r>
+        <w:rPr>
+          <w:position w:val="-30"/>
+        </w:rPr>
+        <w:object w:dxaOrig="4700" w:dyaOrig="680" w14:anchorId="64D2C787">
+          <v:shape id="_x0000_i1028" type="#_x0000_t75" style="width:235pt;height:34pt" o:ole="">
+            <v:imagedata r:id="rId15" o:title=""/>
+          </v:shape>
+          <o:OLEObject Type="Embed" ProgID="Equation.DSMT4" ShapeID="_x0000_i1028" DrawAspect="Content" ObjectID="_1696852215" r:id="rId16"/>
+        </w:object>
+      </w:r>
+    </w:p>
+    <w:p>
+      <w:r>
+        <w:rPr>
+          <w:noProof/>
+        </w:rPr>
+        <w:drawing>
+          <wp:inline distT="0" distB="0" distL="0" distR="0" wp14:anchorId="721A05B9" wp14:editId="2F2C64BD">
+            <wp:extent cx="5274310" cy="1796415"/>
+            <wp:effectExtent l="0" t="0" r="2540" b="0"/>
+            <wp:docPr id="3" name="Picture 3" descr="Graphical user interface, application, table&#10;&#10;Description automatically generated"/>
+            <wp:cNvGraphicFramePr>
+              <a:graphicFrameLocks xmlns:a="http://schemas.openxmlformats.org/drawingml/2006/main" noChangeAspect="1"/>
+            </wp:cNvGraphicFramePr>
+            <a:graphic xmlns:a="http://schemas.openxmlformats.org/drawingml/2006/main">
+              <a:graphicData uri="http://schemas.openxmlformats.org/drawingml/2006/picture">
+                <pic:pic xmlns:pic="http://schemas.openxmlformats.org/drawingml/2006/picture">
+                  <pic:nvPicPr>
+                    <pic:cNvPr id="3" name="Picture 3" descr="Graphical user interface, application, table&#10;&#10;Description automatically generated"/>
+                    <pic:cNvPicPr/>
+                  </pic:nvPicPr>
+                  <pic:blipFill>
+                    <a:blip r:embed="rId17"/>
+                    <a:stretch>
+                      <a:fillRect/>
+                    </a:stretch>
+                  </pic:blipFill>
+                  <pic:spPr>
+                    <a:xfrm>
+                      <a:off x="0" y="0"/>
+                      <a:ext cx="5274310" cy="1796415"/>
+                    </a:xfrm>
+                    <a:prstGeom prst="rect">
+                      <a:avLst/>
+                    </a:prstGeom>
+                  </pic:spPr>
+                </pic:pic>
+              </a:graphicData>
+            </a:graphic>
+          </wp:inline>
+        </w:drawing>
+      </w:r>
+    </w:p>
+    <w:p/>
+    <w:p>
+      <w:pPr>
+        <w:rPr>
+          <w:b/>
+          <w:bCs/>
+          <w:sz w:val="40"/>
+          <w:szCs w:val="40"/>
+        </w:rPr>
+      </w:pPr>
+      <w:r>
+        <w:rPr>
+          <w:b/>
+          <w:bCs/>
+          <w:sz w:val="40"/>
+          <w:szCs w:val="40"/>
+        </w:rPr>
+        <w:t xml:space="preserve">3) Calculate </w:t>
+      </w:r>
+      <w:r>
+        <w:rPr>
+          <w:b/>
+          <w:bCs/>
+          <w:sz w:val="40"/>
+          <w:szCs w:val="40"/>
+        </w:rPr>
+        <w:t>A</w:t>
+      </w:r>
+      <w:r>
+        <w:rPr>
+          <w:rFonts w:hint="eastAsia"/>
+          <w:b/>
+          <w:bCs/>
+          <w:sz w:val="40"/>
+          <w:szCs w:val="40"/>
+        </w:rPr>
+        <w:t>ug</w:t>
+      </w:r>
+      <w:r>
+        <w:rPr>
+          <w:b/>
+          <w:bCs/>
+          <w:sz w:val="40"/>
+          <w:szCs w:val="40"/>
+        </w:rPr>
+        <w:t xml:space="preserve"> 2021 IBM monthly return</w:t>
+      </w:r>
+    </w:p>
+    <w:p>
+      <w:r>
+        <w:rPr>
+          <w:position w:val="-32"/>
+        </w:rPr>
+        <w:object w:dxaOrig="6180" w:dyaOrig="740" w14:anchorId="468D0ADC">
+          <v:shape id="_x0000_i1029" type="#_x0000_t75" style="width:309pt;height:37pt" o:ole="">
+            <v:imagedata r:id="rId18" o:title=""/>
+          </v:shape>
+          <o:OLEObject Type="Embed" ProgID="Equation.DSMT4" ShapeID="_x0000_i1029" DrawAspect="Content" ObjectID="_1696852216" r:id="rId19"/>
+        </w:object>
+      </w:r>
+    </w:p>
     <w:sectPr>
       <w:pgSz w:w="11906" w:h="16838"/>
       <w:pgMar w:top="1440" w:right="1800" w:bottom="1440" w:left="1800" w:header="851" w:footer="992" w:gutter="0"/>
@@ -817,6 +1033,7 @@
   <w:style w:type="paragraph" w:default="1" w:styleId="Normal">
     <w:name w:val="Normal"/>
     <w:qFormat/>
+    <w:rsid w:val="00D71D9E"/>
     <w:pPr>
       <w:widowControl w:val="0"/>
       <w:jc w:val="both"/>

</xml_diff>